<commit_message>
Documento - Falta RESUMEN
</commit_message>
<xml_diff>
--- a/Documentación/Entregables Proyecto de Tesis 2/Anexos.docx
+++ b/Documentación/Entregables Proyecto de Tesis 2/Anexos.docx
@@ -31,7 +31,7 @@
                     </pic:cNvPicPr>
                   </pic:nvPicPr>
                   <pic:blipFill>
-                    <a:blip r:embed="rId5">
+                    <a:blip r:embed="rId7">
                       <a:extLst>
                         <a:ext uri="{28A0092B-C50C-407E-A947-70E740481C1C}">
                           <a14:useLocalDpi xmlns:a14="http://schemas.microsoft.com/office/drawing/2010/main" val="0"/>
@@ -115,6 +115,13 @@
     </w:p>
     <w:p>
       <w:pPr>
+        <w:rPr>
+          <w:lang w:val="es-ES"/>
+        </w:rPr>
+      </w:pPr>
+    </w:p>
+    <w:p>
+      <w:pPr>
         <w:jc w:val="center"/>
         <w:rPr>
           <w:lang w:val="es-ES"/>
@@ -144,7 +151,7 @@
                     </pic:cNvPicPr>
                   </pic:nvPicPr>
                   <pic:blipFill>
-                    <a:blip r:embed="rId6">
+                    <a:blip r:embed="rId8">
                       <a:extLst>
                         <a:ext uri="{28A0092B-C50C-407E-A947-70E740481C1C}">
                           <a14:useLocalDpi xmlns:a14="http://schemas.microsoft.com/office/drawing/2010/main" val="0"/>
@@ -255,7 +262,7 @@
                     </pic:cNvPicPr>
                   </pic:nvPicPr>
                   <pic:blipFill>
-                    <a:blip r:embed="rId7">
+                    <a:blip r:embed="rId9">
                       <a:extLst>
                         <a:ext uri="{28A0092B-C50C-407E-A947-70E740481C1C}">
                           <a14:useLocalDpi xmlns:a14="http://schemas.microsoft.com/office/drawing/2010/main" val="0"/>
@@ -363,7 +370,7 @@
                     </pic:cNvPicPr>
                   </pic:nvPicPr>
                   <pic:blipFill>
-                    <a:blip r:embed="rId8">
+                    <a:blip r:embed="rId10">
                       <a:extLst>
                         <a:ext uri="{28A0092B-C50C-407E-A947-70E740481C1C}">
                           <a14:useLocalDpi xmlns:a14="http://schemas.microsoft.com/office/drawing/2010/main" val="0"/>
@@ -468,7 +475,7 @@
                     </pic:cNvPicPr>
                   </pic:nvPicPr>
                   <pic:blipFill>
-                    <a:blip r:embed="rId9">
+                    <a:blip r:embed="rId11">
                       <a:extLst>
                         <a:ext uri="{28A0092B-C50C-407E-A947-70E740481C1C}">
                           <a14:useLocalDpi xmlns:a14="http://schemas.microsoft.com/office/drawing/2010/main" val="0"/>
@@ -586,7 +593,7 @@
                     </pic:cNvPicPr>
                   </pic:nvPicPr>
                   <pic:blipFill>
-                    <a:blip r:embed="rId10">
+                    <a:blip r:embed="rId12">
                       <a:extLst>
                         <a:ext uri="{28A0092B-C50C-407E-A947-70E740481C1C}">
                           <a14:useLocalDpi xmlns:a14="http://schemas.microsoft.com/office/drawing/2010/main" val="0"/>
@@ -704,7 +711,7 @@
                     </pic:cNvPicPr>
                   </pic:nvPicPr>
                   <pic:blipFill>
-                    <a:blip r:embed="rId11">
+                    <a:blip r:embed="rId13">
                       <a:extLst>
                         <a:ext uri="{28A0092B-C50C-407E-A947-70E740481C1C}">
                           <a14:useLocalDpi xmlns:a14="http://schemas.microsoft.com/office/drawing/2010/main" val="0"/>
@@ -814,7 +821,7 @@
                     </pic:cNvPicPr>
                   </pic:nvPicPr>
                   <pic:blipFill>
-                    <a:blip r:embed="rId12">
+                    <a:blip r:embed="rId14">
                       <a:extLst>
                         <a:ext uri="{28A0092B-C50C-407E-A947-70E740481C1C}">
                           <a14:useLocalDpi xmlns:a14="http://schemas.microsoft.com/office/drawing/2010/main" val="0"/>
@@ -891,17 +898,935 @@
           <w:lang w:val="es-ES"/>
         </w:rPr>
       </w:pPr>
-      <w:bookmarkStart w:id="16" w:name="_GoBack"/>
+    </w:p>
+    <w:p>
+      <w:pPr>
+        <w:rPr>
+          <w:lang w:val="es-ES"/>
+        </w:rPr>
+      </w:pPr>
+    </w:p>
+    <w:p>
+      <w:pPr>
+        <w:jc w:val="center"/>
+        <w:rPr>
+          <w:lang w:val="es-ES"/>
+        </w:rPr>
+      </w:pPr>
+      <w:r>
+        <w:rPr>
+          <w:noProof/>
+          <w:lang w:val="es-ES"/>
+        </w:rPr>
+        <w:lastRenderedPageBreak/>
+        <w:drawing>
+          <wp:inline distT="0" distB="0" distL="0" distR="0" wp14:anchorId="5C28DD52" wp14:editId="26BF8488">
+            <wp:extent cx="5219700" cy="2886297"/>
+            <wp:effectExtent l="0" t="0" r="0" b="9525"/>
+            <wp:docPr id="5" name="Imagen 5"/>
+            <wp:cNvGraphicFramePr>
+              <a:graphicFrameLocks xmlns:a="http://schemas.openxmlformats.org/drawingml/2006/main" noChangeAspect="1"/>
+            </wp:cNvGraphicFramePr>
+            <a:graphic xmlns:a="http://schemas.openxmlformats.org/drawingml/2006/main">
+              <a:graphicData uri="http://schemas.openxmlformats.org/drawingml/2006/picture">
+                <pic:pic xmlns:pic="http://schemas.openxmlformats.org/drawingml/2006/picture">
+                  <pic:nvPicPr>
+                    <pic:cNvPr id="0" name="Picture 3"/>
+                    <pic:cNvPicPr>
+                      <a:picLocks noChangeAspect="1" noChangeArrowheads="1"/>
+                    </pic:cNvPicPr>
+                  </pic:nvPicPr>
+                  <pic:blipFill>
+                    <a:blip r:embed="rId15">
+                      <a:extLst>
+                        <a:ext uri="{28A0092B-C50C-407E-A947-70E740481C1C}">
+                          <a14:useLocalDpi xmlns:a14="http://schemas.microsoft.com/office/drawing/2010/main" val="0"/>
+                        </a:ext>
+                      </a:extLst>
+                    </a:blip>
+                    <a:stretch>
+                      <a:fillRect/>
+                    </a:stretch>
+                  </pic:blipFill>
+                  <pic:spPr bwMode="auto">
+                    <a:xfrm>
+                      <a:off x="0" y="0"/>
+                      <a:ext cx="5219700" cy="2886297"/>
+                    </a:xfrm>
+                    <a:prstGeom prst="rect">
+                      <a:avLst/>
+                    </a:prstGeom>
+                    <a:noFill/>
+                    <a:ln>
+                      <a:noFill/>
+                    </a:ln>
+                  </pic:spPr>
+                </pic:pic>
+              </a:graphicData>
+            </a:graphic>
+          </wp:inline>
+        </w:drawing>
+      </w:r>
+    </w:p>
+    <w:p>
+      <w:pPr>
+        <w:pStyle w:val="Epgrafe"/>
+      </w:pPr>
+      <w:bookmarkStart w:id="16" w:name="_Toc371117596"/>
+      <w:r>
+        <w:t xml:space="preserve">Figura </w:t>
+      </w:r>
+      <w:r>
+        <w:t>6</w:t>
+      </w:r>
+      <w:r>
+        <w:t>.</w:t>
+      </w:r>
+      <w:r>
+        <w:t>1</w:t>
+      </w:r>
+      <w:r>
+        <w:t xml:space="preserve"> </w:t>
+      </w:r>
+      <w:r>
+        <w:t>Pseudocódigo: Primera Propuesta</w:t>
+      </w:r>
       <w:bookmarkEnd w:id="16"/>
+    </w:p>
+    <w:p>
+      <w:pPr>
+        <w:rPr>
+          <w:lang w:val="es-ES"/>
+        </w:rPr>
+      </w:pPr>
+    </w:p>
+    <w:p>
+      <w:pPr>
+        <w:rPr>
+          <w:lang w:val="es-ES"/>
+        </w:rPr>
+      </w:pPr>
+    </w:p>
+    <w:p>
+      <w:pPr>
+        <w:jc w:val="center"/>
+        <w:rPr>
+          <w:lang w:val="es-ES"/>
+        </w:rPr>
+      </w:pPr>
+      <w:r>
+        <w:rPr>
+          <w:noProof/>
+          <w:lang w:val="es-ES"/>
+        </w:rPr>
+        <w:drawing>
+          <wp:inline distT="0" distB="0" distL="0" distR="0" wp14:anchorId="4509B1D7" wp14:editId="1FF8653E">
+            <wp:extent cx="4828032" cy="4337046"/>
+            <wp:effectExtent l="0" t="0" r="0" b="6985"/>
+            <wp:docPr id="17" name="0 Imagen"/>
+            <wp:cNvGraphicFramePr>
+              <a:graphicFrameLocks xmlns:a="http://schemas.openxmlformats.org/drawingml/2006/main" noChangeAspect="1"/>
+            </wp:cNvGraphicFramePr>
+            <a:graphic xmlns:a="http://schemas.openxmlformats.org/drawingml/2006/main">
+              <a:graphicData uri="http://schemas.openxmlformats.org/drawingml/2006/picture">
+                <pic:pic xmlns:pic="http://schemas.openxmlformats.org/drawingml/2006/picture">
+                  <pic:nvPicPr>
+                    <pic:cNvPr id="0" name="tabu.bmp"/>
+                    <pic:cNvPicPr/>
+                  </pic:nvPicPr>
+                  <pic:blipFill>
+                    <a:blip r:embed="rId16">
+                      <a:extLst>
+                        <a:ext uri="{28A0092B-C50C-407E-A947-70E740481C1C}">
+                          <a14:useLocalDpi xmlns:a14="http://schemas.microsoft.com/office/drawing/2010/main" val="0"/>
+                        </a:ext>
+                      </a:extLst>
+                    </a:blip>
+                    <a:stretch>
+                      <a:fillRect/>
+                    </a:stretch>
+                  </pic:blipFill>
+                  <pic:spPr>
+                    <a:xfrm>
+                      <a:off x="0" y="0"/>
+                      <a:ext cx="4830022" cy="4338834"/>
+                    </a:xfrm>
+                    <a:prstGeom prst="rect">
+                      <a:avLst/>
+                    </a:prstGeom>
+                  </pic:spPr>
+                </pic:pic>
+              </a:graphicData>
+            </a:graphic>
+          </wp:inline>
+        </w:drawing>
+      </w:r>
+    </w:p>
+    <w:p>
+      <w:pPr>
+        <w:pStyle w:val="Epgrafe"/>
+      </w:pPr>
+      <w:bookmarkStart w:id="17" w:name="_Toc362447647"/>
+      <w:bookmarkStart w:id="18" w:name="_Toc371159180"/>
+      <w:r>
+        <w:t>Figura 1</w:t>
+      </w:r>
+      <w:r>
+        <w:t>.5 Adaptación de Esquema de Algoritmo de Búsqueda Tabú [Murphy, 1990: 78]</w:t>
+      </w:r>
+      <w:bookmarkEnd w:id="17"/>
+      <w:bookmarkEnd w:id="18"/>
+    </w:p>
+    <w:p>
+      <w:pPr>
+        <w:rPr>
+          <w:lang w:val="es-ES"/>
+        </w:rPr>
+      </w:pPr>
+    </w:p>
+    <w:p>
+      <w:pPr>
+        <w:rPr>
+          <w:lang w:val="es-ES"/>
+        </w:rPr>
+      </w:pPr>
+    </w:p>
+    <w:p>
+      <w:pPr>
+        <w:rPr>
+          <w:lang w:val="es-ES"/>
+        </w:rPr>
+      </w:pPr>
+    </w:p>
+    <w:p>
+      <w:pPr>
+        <w:rPr>
+          <w:lang w:val="es-ES"/>
+        </w:rPr>
+      </w:pPr>
+    </w:p>
+    <w:p>
+      <w:pPr>
+        <w:rPr>
+          <w:lang w:val="es-ES"/>
+        </w:rPr>
+        <w:sectPr>
+          <w:pgSz w:w="11906" w:h="16838"/>
+          <w:pgMar w:top="1417" w:right="1701" w:bottom="1417" w:left="1701" w:header="708" w:footer="708" w:gutter="0"/>
+          <w:cols w:space="708"/>
+          <w:docGrid w:linePitch="360"/>
+        </w:sectPr>
+      </w:pPr>
+    </w:p>
+    <w:p>
+      <w:pPr>
+        <w:pStyle w:val="Ttulo3"/>
+      </w:pPr>
+      <w:bookmarkStart w:id="19" w:name="_Toc371117939"/>
+      <w:r>
+        <w:lastRenderedPageBreak/>
+        <w:t xml:space="preserve">Registro de </w:t>
+      </w:r>
+      <w:r>
+        <w:t>P</w:t>
+      </w:r>
+      <w:r>
+        <w:t>roveedores</w:t>
+      </w:r>
+      <w:r>
+        <w:t xml:space="preserve"> y C</w:t>
+      </w:r>
+      <w:r>
+        <w:t>lientes</w:t>
+      </w:r>
+      <w:bookmarkEnd w:id="19"/>
+    </w:p>
+    <w:p>
+      <w:pPr>
+        <w:rPr>
+          <w:lang w:val="es-ES"/>
+        </w:rPr>
+      </w:pPr>
+      <w:r>
+        <w:rPr>
+          <w:noProof/>
+          <w:lang w:val="es-ES"/>
+        </w:rPr>
+        <w:drawing>
+          <wp:inline distT="0" distB="0" distL="0" distR="0" wp14:anchorId="00CA6869" wp14:editId="70142C87">
+            <wp:extent cx="8886825" cy="2085975"/>
+            <wp:effectExtent l="0" t="0" r="9525" b="9525"/>
+            <wp:docPr id="34" name="Imagen 34" descr="C:\Users\Christian\Desktop\Registro de Proveedores y Clientes.jpg"/>
+            <wp:cNvGraphicFramePr>
+              <a:graphicFrameLocks xmlns:a="http://schemas.openxmlformats.org/drawingml/2006/main" noChangeAspect="1"/>
+            </wp:cNvGraphicFramePr>
+            <a:graphic xmlns:a="http://schemas.openxmlformats.org/drawingml/2006/main">
+              <a:graphicData uri="http://schemas.openxmlformats.org/drawingml/2006/picture">
+                <pic:pic xmlns:pic="http://schemas.openxmlformats.org/drawingml/2006/picture">
+                  <pic:nvPicPr>
+                    <pic:cNvPr id="0" name="Picture 1" descr="C:\Users\Christian\Desktop\Registro de Proveedores y Clientes.jpg"/>
+                    <pic:cNvPicPr>
+                      <a:picLocks noChangeAspect="1" noChangeArrowheads="1"/>
+                    </pic:cNvPicPr>
+                  </pic:nvPicPr>
+                  <pic:blipFill rotWithShape="1">
+                    <a:blip r:embed="rId17">
+                      <a:extLst>
+                        <a:ext uri="{28A0092B-C50C-407E-A947-70E740481C1C}">
+                          <a14:useLocalDpi xmlns:a14="http://schemas.microsoft.com/office/drawing/2010/main" val="0"/>
+                        </a:ext>
+                      </a:extLst>
+                    </a:blip>
+                    <a:srcRect b="15116"/>
+                    <a:stretch/>
+                  </pic:blipFill>
+                  <pic:spPr bwMode="auto">
+                    <a:xfrm>
+                      <a:off x="0" y="0"/>
+                      <a:ext cx="8904671" cy="2090164"/>
+                    </a:xfrm>
+                    <a:prstGeom prst="rect">
+                      <a:avLst/>
+                    </a:prstGeom>
+                    <a:noFill/>
+                    <a:ln>
+                      <a:noFill/>
+                    </a:ln>
+                    <a:extLst>
+                      <a:ext uri="{53640926-AAD7-44D8-BBD7-CCE9431645EC}">
+                        <a14:shadowObscured xmlns:a14="http://schemas.microsoft.com/office/drawing/2010/main"/>
+                      </a:ext>
+                    </a:extLst>
+                  </pic:spPr>
+                </pic:pic>
+              </a:graphicData>
+            </a:graphic>
+          </wp:inline>
+        </w:drawing>
+      </w:r>
+    </w:p>
+    <w:p>
+      <w:pPr>
+        <w:pStyle w:val="Epgrafe"/>
+      </w:pPr>
+      <w:bookmarkStart w:id="20" w:name="_Toc371159184"/>
+      <w:r>
+        <w:t xml:space="preserve">Figura </w:t>
+      </w:r>
+      <w:r>
+        <w:t>5</w:t>
+      </w:r>
+      <w:r>
+        <w:t>.</w:t>
+      </w:r>
+      <w:r>
+        <w:t>2</w:t>
+      </w:r>
+      <w:r>
+        <w:t xml:space="preserve"> </w:t>
+      </w:r>
+      <w:r>
+        <w:t>Modelado de Procesos de Negocio: Registro de Proveedores</w:t>
+      </w:r>
+      <w:bookmarkEnd w:id="20"/>
+    </w:p>
+    <w:p>
+      <w:r>
+        <w:rPr>
+          <w:noProof/>
+          <w:lang w:val="es-ES"/>
+        </w:rPr>
+        <w:drawing>
+          <wp:inline distT="0" distB="0" distL="0" distR="0" wp14:anchorId="6FF5E10E" wp14:editId="46C7C847">
+            <wp:extent cx="8886825" cy="2043430"/>
+            <wp:effectExtent l="0" t="0" r="9525" b="0"/>
+            <wp:docPr id="50" name="Picture 4" descr="C:\Users\cmendez\Desktop\Registro de Proveedores y Clientes.png"/>
+            <wp:cNvGraphicFramePr>
+              <a:graphicFrameLocks xmlns:a="http://schemas.openxmlformats.org/drawingml/2006/main" noChangeAspect="1"/>
+            </wp:cNvGraphicFramePr>
+            <a:graphic xmlns:a="http://schemas.openxmlformats.org/drawingml/2006/main">
+              <a:graphicData uri="http://schemas.openxmlformats.org/drawingml/2006/picture">
+                <pic:pic xmlns:pic="http://schemas.openxmlformats.org/drawingml/2006/picture">
+                  <pic:nvPicPr>
+                    <pic:cNvPr id="0" name="Picture 4" descr="C:\Users\cmendez\Desktop\Registro de Proveedores y Clientes.png"/>
+                    <pic:cNvPicPr>
+                      <a:picLocks noChangeAspect="1" noChangeArrowheads="1"/>
+                    </pic:cNvPicPr>
+                  </pic:nvPicPr>
+                  <pic:blipFill>
+                    <a:blip r:embed="rId18"/>
+                    <a:srcRect b="16807"/>
+                    <a:stretch>
+                      <a:fillRect/>
+                    </a:stretch>
+                  </pic:blipFill>
+                  <pic:spPr bwMode="auto">
+                    <a:xfrm>
+                      <a:off x="0" y="0"/>
+                      <a:ext cx="8891270" cy="2044452"/>
+                    </a:xfrm>
+                    <a:prstGeom prst="rect">
+                      <a:avLst/>
+                    </a:prstGeom>
+                    <a:noFill/>
+                    <a:ln w="9525">
+                      <a:noFill/>
+                      <a:miter lim="800000"/>
+                      <a:headEnd/>
+                      <a:tailEnd/>
+                    </a:ln>
+                  </pic:spPr>
+                </pic:pic>
+              </a:graphicData>
+            </a:graphic>
+          </wp:inline>
+        </w:drawing>
+      </w:r>
+    </w:p>
+    <w:p>
+      <w:pPr>
+        <w:pStyle w:val="Epgrafe"/>
+      </w:pPr>
+      <w:bookmarkStart w:id="21" w:name="_Toc371159185"/>
+      <w:r>
+        <w:t xml:space="preserve">Figura </w:t>
+      </w:r>
+      <w:r>
+        <w:t>5</w:t>
+      </w:r>
+      <w:r>
+        <w:t>.</w:t>
+      </w:r>
+      <w:r>
+        <w:t>3</w:t>
+      </w:r>
+      <w:r>
+        <w:t xml:space="preserve"> </w:t>
+      </w:r>
+      <w:r>
+        <w:t>Modelado de Procesos de Negocio: Registro de Clientes</w:t>
+      </w:r>
+      <w:bookmarkEnd w:id="21"/>
+    </w:p>
+    <w:p>
+      <w:pPr>
+        <w:rPr>
+          <w:lang w:val="es-ES"/>
+        </w:rPr>
+      </w:pPr>
+    </w:p>
+    <w:p>
+      <w:pPr>
+        <w:rPr>
+          <w:lang w:val="es-ES"/>
+        </w:rPr>
+      </w:pPr>
+    </w:p>
+    <w:p>
+      <w:pPr>
+        <w:rPr>
+          <w:lang w:val="es-ES"/>
+        </w:rPr>
+        <w:sectPr>
+          <w:pgSz w:w="16838" w:h="11906" w:orient="landscape"/>
+          <w:pgMar w:top="1701" w:right="1418" w:bottom="1701" w:left="1418" w:header="709" w:footer="709" w:gutter="0"/>
+          <w:cols w:space="708"/>
+          <w:docGrid w:linePitch="360"/>
+        </w:sectPr>
+      </w:pPr>
+    </w:p>
+    <w:p>
+      <w:pPr>
+        <w:pStyle w:val="Ttulo4"/>
+        <w:rPr>
+          <w:lang w:val="es-ES"/>
+        </w:rPr>
+      </w:pPr>
+      <w:r>
+        <w:rPr>
+          <w:lang w:val="es-ES"/>
+        </w:rPr>
+        <w:lastRenderedPageBreak/>
+        <w:t>Detalle del proceso</w:t>
+      </w:r>
+    </w:p>
+    <w:p>
+      <w:pPr>
+        <w:rPr>
+          <w:lang w:val="es-ES"/>
+        </w:rPr>
+      </w:pPr>
+    </w:p>
+    <w:p>
+      <w:pPr>
+        <w:rPr>
+          <w:lang w:val="es-ES"/>
+        </w:rPr>
+      </w:pPr>
+      <w:r>
+        <w:rPr>
+          <w:lang w:val="es-ES"/>
+        </w:rPr>
+        <w:t>Los procesos antes mostrados son acerca de cómo se realiza el registro tanto para clientes, como para suministradores. Para ambos casos, los procesos son similares en cuanto a inicio se refiere pues lo primero que se realiza es el acceso a la herramienta (página web) y acceso al módulo de registro (el cual está separado según el perfil del usuario en cuestión).</w:t>
+      </w:r>
+    </w:p>
+    <w:p>
+      <w:pPr>
+        <w:rPr>
+          <w:lang w:val="es-ES"/>
+        </w:rPr>
+      </w:pPr>
+    </w:p>
+    <w:p>
+      <w:pPr>
+        <w:rPr>
+          <w:lang w:val="es-ES"/>
+        </w:rPr>
+      </w:pPr>
+      <w:r>
+        <w:rPr>
+          <w:lang w:val="es-ES"/>
+        </w:rPr>
+        <w:t>De acuerdo al tipo de usuario y de persona (natural/jurídica), el usuario debe completar una serie de campos entre los cuales se encuentran los datos personales, los datos de contacto, y los datos de la cuenta de usuario. Muchos de estos campos son comunes a clientes y proveedores, aunque también existen los propios para el caso de proveedores, pues hay campos acerca de los servicios que éstos brindan. Además para el caso de los proveedores y siguiendo las reglas de negocio, luego del registro se hará la asignación automática de 2 leads para que puedan ser utilizados de manera inmediata por los proveedores.</w:t>
+      </w:r>
+    </w:p>
+    <w:p>
+      <w:pPr>
+        <w:rPr>
+          <w:lang w:val="es-ES"/>
+        </w:rPr>
+      </w:pPr>
+    </w:p>
+    <w:p>
+      <w:pPr>
+        <w:rPr>
+          <w:lang w:val="es-ES"/>
+        </w:rPr>
+      </w:pPr>
+      <w:r>
+        <w:rPr>
+          <w:lang w:val="es-ES"/>
+        </w:rPr>
+        <w:t>Para ambos casos, el flujo termina luego de realizado el registro en el sistema.</w:t>
+      </w:r>
+    </w:p>
+    <w:p>
+      <w:pPr>
+        <w:rPr>
+          <w:lang w:val="es-ES"/>
+        </w:rPr>
+      </w:pPr>
+    </w:p>
+    <w:p>
+      <w:pPr>
+        <w:rPr>
+          <w:lang w:val="es-ES"/>
+        </w:rPr>
+      </w:pPr>
+    </w:p>
+    <w:p>
+      <w:pPr>
+        <w:rPr>
+          <w:lang w:val="es-ES"/>
+        </w:rPr>
+      </w:pPr>
+    </w:p>
+    <w:p>
+      <w:pPr>
+        <w:rPr>
+          <w:lang w:val="es-ES"/>
+        </w:rPr>
+      </w:pPr>
+    </w:p>
+    <w:p>
+      <w:pPr>
+        <w:rPr>
+          <w:lang w:val="es-ES"/>
+        </w:rPr>
+      </w:pPr>
+    </w:p>
+    <w:p>
+      <w:pPr>
+        <w:rPr>
+          <w:lang w:val="es-ES"/>
+        </w:rPr>
+      </w:pPr>
+    </w:p>
+    <w:p>
+      <w:pPr>
+        <w:rPr>
+          <w:lang w:val="es-ES"/>
+        </w:rPr>
+      </w:pPr>
+    </w:p>
+    <w:p>
+      <w:pPr>
+        <w:rPr>
+          <w:lang w:val="es-ES"/>
+        </w:rPr>
+      </w:pPr>
+    </w:p>
+    <w:p>
+      <w:pPr>
+        <w:rPr>
+          <w:lang w:val="es-ES"/>
+        </w:rPr>
+      </w:pPr>
+    </w:p>
+    <w:p>
+      <w:pPr>
+        <w:rPr>
+          <w:lang w:val="es-ES"/>
+        </w:rPr>
+      </w:pPr>
+    </w:p>
+    <w:p>
+      <w:pPr>
+        <w:rPr>
+          <w:lang w:val="es-ES"/>
+        </w:rPr>
+      </w:pPr>
+    </w:p>
+    <w:p>
+      <w:pPr>
+        <w:rPr>
+          <w:lang w:val="es-ES"/>
+        </w:rPr>
+      </w:pPr>
+    </w:p>
+    <w:p>
+      <w:pPr>
+        <w:rPr>
+          <w:lang w:val="es-ES"/>
+        </w:rPr>
+      </w:pPr>
+    </w:p>
+    <w:p>
+      <w:pPr>
+        <w:rPr>
+          <w:lang w:val="es-ES"/>
+        </w:rPr>
+      </w:pPr>
+    </w:p>
+    <w:p>
+      <w:pPr>
+        <w:rPr>
+          <w:lang w:val="es-ES"/>
+        </w:rPr>
+      </w:pPr>
+    </w:p>
+    <w:p>
+      <w:pPr>
+        <w:rPr>
+          <w:lang w:val="es-ES"/>
+        </w:rPr>
+      </w:pPr>
+    </w:p>
+    <w:p>
+      <w:pPr>
+        <w:rPr>
+          <w:lang w:val="es-ES"/>
+        </w:rPr>
+      </w:pPr>
+    </w:p>
+    <w:p>
+      <w:pPr>
+        <w:rPr>
+          <w:lang w:val="es-ES"/>
+        </w:rPr>
+      </w:pPr>
+    </w:p>
+    <w:p>
+      <w:pPr>
+        <w:rPr>
+          <w:lang w:val="es-ES"/>
+        </w:rPr>
+      </w:pPr>
+    </w:p>
+    <w:p>
+      <w:pPr>
+        <w:rPr>
+          <w:lang w:val="es-ES"/>
+        </w:rPr>
+      </w:pPr>
+    </w:p>
+    <w:p>
+      <w:pPr>
+        <w:rPr>
+          <w:lang w:val="es-ES"/>
+        </w:rPr>
+      </w:pPr>
+    </w:p>
+    <w:p>
+      <w:pPr>
+        <w:rPr>
+          <w:lang w:val="es-ES"/>
+        </w:rPr>
+      </w:pPr>
+    </w:p>
+    <w:p>
+      <w:pPr>
+        <w:rPr>
+          <w:lang w:val="es-ES"/>
+        </w:rPr>
+      </w:pPr>
+    </w:p>
+    <w:p>
+      <w:pPr>
+        <w:rPr>
+          <w:lang w:val="es-ES"/>
+        </w:rPr>
+      </w:pPr>
+    </w:p>
+    <w:p>
+      <w:pPr>
+        <w:rPr>
+          <w:lang w:val="es-ES"/>
+        </w:rPr>
+      </w:pPr>
+    </w:p>
+    <w:p>
+      <w:pPr>
+        <w:rPr>
+          <w:lang w:val="es-ES"/>
+        </w:rPr>
+      </w:pPr>
+    </w:p>
+    <w:p>
+      <w:pPr>
+        <w:rPr>
+          <w:lang w:val="es-ES"/>
+        </w:rPr>
+      </w:pPr>
+    </w:p>
+    <w:p>
+      <w:pPr>
+        <w:rPr>
+          <w:lang w:val="es-ES"/>
+        </w:rPr>
+      </w:pPr>
+    </w:p>
+    <w:p>
+      <w:pPr>
+        <w:rPr>
+          <w:lang w:val="es-ES"/>
+        </w:rPr>
+      </w:pPr>
+    </w:p>
+    <w:p>
+      <w:pPr>
+        <w:rPr>
+          <w:lang w:val="es-ES"/>
+        </w:rPr>
+      </w:pPr>
+    </w:p>
+    <w:p>
+      <w:pPr>
+        <w:rPr>
+          <w:lang w:val="es-ES"/>
+        </w:rPr>
+      </w:pPr>
+    </w:p>
+    <w:p>
+      <w:pPr>
+        <w:rPr>
+          <w:lang w:val="es-ES"/>
+        </w:rPr>
+      </w:pPr>
+    </w:p>
+    <w:p>
+      <w:pPr>
+        <w:rPr>
+          <w:lang w:val="es-ES"/>
+        </w:rPr>
+      </w:pPr>
+    </w:p>
+    <w:p>
+      <w:pPr>
+        <w:rPr>
+          <w:lang w:val="es-ES"/>
+        </w:rPr>
+      </w:pPr>
+    </w:p>
+    <w:p>
+      <w:pPr>
+        <w:rPr>
+          <w:lang w:val="es-ES"/>
+        </w:rPr>
+      </w:pPr>
+    </w:p>
+    <w:p>
+      <w:pPr>
+        <w:rPr>
+          <w:lang w:val="es-ES"/>
+        </w:rPr>
+      </w:pPr>
+    </w:p>
+    <w:p>
+      <w:pPr>
+        <w:rPr>
+          <w:lang w:val="es-ES"/>
+        </w:rPr>
+      </w:pPr>
+      <w:bookmarkStart w:id="22" w:name="_GoBack"/>
+      <w:bookmarkEnd w:id="22"/>
+    </w:p>
+    <w:p>
+      <w:pPr>
+        <w:rPr>
+          <w:lang w:val="es-ES"/>
+        </w:rPr>
+      </w:pPr>
     </w:p>
     <w:sectPr>
       <w:pgSz w:w="11906" w:h="16838"/>
-      <w:pgMar w:top="1417" w:right="1701" w:bottom="1417" w:left="1701" w:header="708" w:footer="708" w:gutter="0"/>
+      <w:pgMar w:top="1418" w:right="1701" w:bottom="1418" w:left="1701" w:header="709" w:footer="709" w:gutter="0"/>
       <w:cols w:space="708"/>
       <w:docGrid w:linePitch="360"/>
     </w:sectPr>
   </w:body>
 </w:document>
+</file>
+
+<file path=word/numbering.xml><?xml version="1.0" encoding="utf-8"?>
+<w:numbering xmlns:wpc="http://schemas.microsoft.com/office/word/2010/wordprocessingCanvas" xmlns:mc="http://schemas.openxmlformats.org/markup-compatibility/2006" xmlns:o="urn:schemas-microsoft-com:office:office" xmlns:r="http://schemas.openxmlformats.org/officeDocument/2006/relationships" xmlns:m="http://schemas.openxmlformats.org/officeDocument/2006/math" xmlns:v="urn:schemas-microsoft-com:vml" xmlns:wp14="http://schemas.microsoft.com/office/word/2010/wordprocessingDrawing" xmlns:wp="http://schemas.openxmlformats.org/drawingml/2006/wordprocessingDrawing" xmlns:w10="urn:schemas-microsoft-com:office:word" xmlns:w="http://schemas.openxmlformats.org/wordprocessingml/2006/main" xmlns:w14="http://schemas.microsoft.com/office/word/2010/wordml" xmlns:wpg="http://schemas.microsoft.com/office/word/2010/wordprocessingGroup" xmlns:wpi="http://schemas.microsoft.com/office/word/2010/wordprocessingInk" xmlns:wne="http://schemas.microsoft.com/office/word/2006/wordml" xmlns:wps="http://schemas.microsoft.com/office/word/2010/wordprocessingShape" mc:Ignorable="w14 wp14">
+  <w:abstractNum w:abstractNumId="0">
+    <w:nsid w:val="264856A2"/>
+    <w:multiLevelType w:val="multilevel"/>
+    <w:tmpl w:val="CEE83998"/>
+    <w:lvl w:ilvl="0">
+      <w:start w:val="1"/>
+      <w:numFmt w:val="decimal"/>
+      <w:pStyle w:val="Ttulo1"/>
+      <w:lvlText w:val="%1"/>
+      <w:lvlJc w:val="left"/>
+      <w:pPr>
+        <w:tabs>
+          <w:tab w:val="num" w:pos="432"/>
+        </w:tabs>
+        <w:ind w:left="432" w:hanging="432"/>
+      </w:pPr>
+      <w:rPr>
+        <w:sz w:val="24"/>
+        <w:szCs w:val="28"/>
+      </w:rPr>
+    </w:lvl>
+    <w:lvl w:ilvl="1">
+      <w:start w:val="1"/>
+      <w:numFmt w:val="decimal"/>
+      <w:pStyle w:val="Ttulo2"/>
+      <w:lvlText w:val="%1.%2"/>
+      <w:lvlJc w:val="left"/>
+      <w:pPr>
+        <w:tabs>
+          <w:tab w:val="num" w:pos="576"/>
+        </w:tabs>
+        <w:ind w:left="576" w:hanging="576"/>
+      </w:pPr>
+      <w:rPr>
+        <w:sz w:val="24"/>
+        <w:szCs w:val="20"/>
+      </w:rPr>
+    </w:lvl>
+    <w:lvl w:ilvl="2">
+      <w:start w:val="1"/>
+      <w:numFmt w:val="decimal"/>
+      <w:pStyle w:val="Ttulo3"/>
+      <w:lvlText w:val="%1.%2.%3"/>
+      <w:lvlJc w:val="left"/>
+      <w:pPr>
+        <w:tabs>
+          <w:tab w:val="num" w:pos="720"/>
+        </w:tabs>
+        <w:ind w:left="720" w:hanging="720"/>
+      </w:pPr>
+    </w:lvl>
+    <w:lvl w:ilvl="3">
+      <w:start w:val="1"/>
+      <w:numFmt w:val="decimal"/>
+      <w:pStyle w:val="Ttulo4"/>
+      <w:lvlText w:val="%1.%2.%3.%4"/>
+      <w:lvlJc w:val="left"/>
+      <w:pPr>
+        <w:tabs>
+          <w:tab w:val="num" w:pos="864"/>
+        </w:tabs>
+        <w:ind w:left="864" w:hanging="864"/>
+      </w:pPr>
+      <w:rPr>
+        <w:sz w:val="20"/>
+      </w:rPr>
+    </w:lvl>
+    <w:lvl w:ilvl="4">
+      <w:start w:val="1"/>
+      <w:numFmt w:val="decimal"/>
+      <w:pStyle w:val="Ttulo5"/>
+      <w:lvlText w:val="%1.%2.%3.%4.%5"/>
+      <w:lvlJc w:val="left"/>
+      <w:pPr>
+        <w:tabs>
+          <w:tab w:val="num" w:pos="1008"/>
+        </w:tabs>
+        <w:ind w:left="1008" w:hanging="1008"/>
+      </w:pPr>
+    </w:lvl>
+    <w:lvl w:ilvl="5">
+      <w:start w:val="1"/>
+      <w:numFmt w:val="decimal"/>
+      <w:pStyle w:val="Ttulo6"/>
+      <w:lvlText w:val="%1.%2.%3.%4.%5.%6"/>
+      <w:lvlJc w:val="left"/>
+      <w:pPr>
+        <w:tabs>
+          <w:tab w:val="num" w:pos="1152"/>
+        </w:tabs>
+        <w:ind w:left="1152" w:hanging="1152"/>
+      </w:pPr>
+    </w:lvl>
+    <w:lvl w:ilvl="6">
+      <w:start w:val="1"/>
+      <w:numFmt w:val="decimal"/>
+      <w:pStyle w:val="Ttulo7"/>
+      <w:lvlText w:val="%1.%2.%3.%4.%5.%6.%7"/>
+      <w:lvlJc w:val="left"/>
+      <w:pPr>
+        <w:tabs>
+          <w:tab w:val="num" w:pos="1296"/>
+        </w:tabs>
+        <w:ind w:left="1296" w:hanging="1296"/>
+      </w:pPr>
+    </w:lvl>
+    <w:lvl w:ilvl="7">
+      <w:start w:val="1"/>
+      <w:numFmt w:val="decimal"/>
+      <w:pStyle w:val="Ttulo8"/>
+      <w:lvlText w:val="%1.%2.%3.%4.%5.%6.%7.%8"/>
+      <w:lvlJc w:val="left"/>
+      <w:pPr>
+        <w:tabs>
+          <w:tab w:val="num" w:pos="1440"/>
+        </w:tabs>
+        <w:ind w:left="1440" w:hanging="1440"/>
+      </w:pPr>
+    </w:lvl>
+    <w:lvl w:ilvl="8">
+      <w:start w:val="1"/>
+      <w:numFmt w:val="decimal"/>
+      <w:pStyle w:val="Ttulo9"/>
+      <w:lvlText w:val="%1.%2.%3.%4.%5.%6.%7.%8.%9"/>
+      <w:lvlJc w:val="left"/>
+      <w:pPr>
+        <w:tabs>
+          <w:tab w:val="num" w:pos="1584"/>
+        </w:tabs>
+        <w:ind w:left="1584" w:hanging="1584"/>
+      </w:pPr>
+    </w:lvl>
+  </w:abstractNum>
+  <w:num w:numId="1">
+    <w:abstractNumId w:val="0"/>
+  </w:num>
+</w:numbering>
 </file>
 
 <file path=word/styles.xml><?xml version="1.0" encoding="utf-8"?>
@@ -1074,6 +1999,225 @@
       <w:lang w:val="es-PE" w:eastAsia="es-ES"/>
     </w:rPr>
   </w:style>
+  <w:style w:type="paragraph" w:styleId="Ttulo1">
+    <w:name w:val="heading 1"/>
+    <w:basedOn w:val="Normal"/>
+    <w:next w:val="Normal"/>
+    <w:link w:val="Ttulo1Car"/>
+    <w:uiPriority w:val="9"/>
+    <w:qFormat/>
+    <w:rsid w:val="00B45C53"/>
+    <w:pPr>
+      <w:keepNext/>
+      <w:numPr>
+        <w:numId w:val="1"/>
+      </w:numPr>
+      <w:spacing w:before="60" w:after="60" w:line="280" w:lineRule="exact"/>
+      <w:outlineLvl w:val="0"/>
+    </w:pPr>
+    <w:rPr>
+      <w:rFonts w:cs="Arial"/>
+      <w:b/>
+      <w:bCs/>
+      <w:kern w:val="32"/>
+      <w:szCs w:val="32"/>
+      <w:lang w:val="es-ES"/>
+    </w:rPr>
+  </w:style>
+  <w:style w:type="paragraph" w:styleId="Ttulo2">
+    <w:name w:val="heading 2"/>
+    <w:basedOn w:val="Normal"/>
+    <w:next w:val="Normal"/>
+    <w:link w:val="Ttulo2Car"/>
+    <w:autoRedefine/>
+    <w:uiPriority w:val="9"/>
+    <w:qFormat/>
+    <w:rsid w:val="00B45C53"/>
+    <w:pPr>
+      <w:keepNext/>
+      <w:numPr>
+        <w:ilvl w:val="1"/>
+        <w:numId w:val="1"/>
+      </w:numPr>
+      <w:spacing w:before="240" w:after="60"/>
+      <w:outlineLvl w:val="1"/>
+    </w:pPr>
+    <w:rPr>
+      <w:rFonts w:cs="Arial"/>
+      <w:b/>
+      <w:bCs/>
+      <w:iCs/>
+      <w:sz w:val="24"/>
+      <w:lang w:val="es-ES"/>
+    </w:rPr>
+  </w:style>
+  <w:style w:type="paragraph" w:styleId="Ttulo3">
+    <w:name w:val="heading 3"/>
+    <w:basedOn w:val="Normal"/>
+    <w:next w:val="Normal"/>
+    <w:link w:val="Ttulo3Car"/>
+    <w:autoRedefine/>
+    <w:uiPriority w:val="9"/>
+    <w:qFormat/>
+    <w:rsid w:val="00B45C53"/>
+    <w:pPr>
+      <w:keepNext/>
+      <w:numPr>
+        <w:ilvl w:val="2"/>
+        <w:numId w:val="1"/>
+      </w:numPr>
+      <w:spacing w:before="240" w:after="60"/>
+      <w:outlineLvl w:val="2"/>
+    </w:pPr>
+    <w:rPr>
+      <w:rFonts w:cs="Arial"/>
+      <w:b/>
+      <w:bCs/>
+      <w:i/>
+      <w:szCs w:val="26"/>
+      <w:lang w:val="es-ES"/>
+    </w:rPr>
+  </w:style>
+  <w:style w:type="paragraph" w:styleId="Ttulo4">
+    <w:name w:val="heading 4"/>
+    <w:basedOn w:val="Normal"/>
+    <w:next w:val="Normal"/>
+    <w:link w:val="Ttulo4Car"/>
+    <w:autoRedefine/>
+    <w:uiPriority w:val="9"/>
+    <w:qFormat/>
+    <w:rsid w:val="00B45C53"/>
+    <w:pPr>
+      <w:keepNext/>
+      <w:numPr>
+        <w:ilvl w:val="3"/>
+        <w:numId w:val="1"/>
+      </w:numPr>
+      <w:spacing w:before="240" w:after="60"/>
+      <w:outlineLvl w:val="3"/>
+    </w:pPr>
+    <w:rPr>
+      <w:rFonts w:cs="Arial"/>
+      <w:b/>
+      <w:bCs/>
+      <w:sz w:val="20"/>
+      <w:szCs w:val="28"/>
+      <w:lang w:val="en-US"/>
+    </w:rPr>
+  </w:style>
+  <w:style w:type="paragraph" w:styleId="Ttulo5">
+    <w:name w:val="heading 5"/>
+    <w:basedOn w:val="Normal"/>
+    <w:next w:val="Normal"/>
+    <w:link w:val="Ttulo5Car"/>
+    <w:uiPriority w:val="9"/>
+    <w:qFormat/>
+    <w:rsid w:val="00B45C53"/>
+    <w:pPr>
+      <w:numPr>
+        <w:ilvl w:val="4"/>
+        <w:numId w:val="1"/>
+      </w:numPr>
+      <w:spacing w:before="240" w:after="60"/>
+      <w:outlineLvl w:val="4"/>
+    </w:pPr>
+    <w:rPr>
+      <w:b/>
+      <w:bCs/>
+      <w:i/>
+      <w:iCs/>
+      <w:sz w:val="26"/>
+      <w:szCs w:val="26"/>
+      <w:lang w:val="es-ES"/>
+    </w:rPr>
+  </w:style>
+  <w:style w:type="paragraph" w:styleId="Ttulo6">
+    <w:name w:val="heading 6"/>
+    <w:basedOn w:val="Normal"/>
+    <w:next w:val="Normal"/>
+    <w:link w:val="Ttulo6Car"/>
+    <w:uiPriority w:val="9"/>
+    <w:qFormat/>
+    <w:rsid w:val="00B45C53"/>
+    <w:pPr>
+      <w:numPr>
+        <w:ilvl w:val="5"/>
+        <w:numId w:val="1"/>
+      </w:numPr>
+      <w:spacing w:before="240" w:after="60"/>
+      <w:outlineLvl w:val="5"/>
+    </w:pPr>
+    <w:rPr>
+      <w:b/>
+      <w:bCs/>
+      <w:szCs w:val="22"/>
+      <w:lang w:val="es-ES"/>
+    </w:rPr>
+  </w:style>
+  <w:style w:type="paragraph" w:styleId="Ttulo7">
+    <w:name w:val="heading 7"/>
+    <w:basedOn w:val="Normal"/>
+    <w:next w:val="Normal"/>
+    <w:link w:val="Ttulo7Car"/>
+    <w:uiPriority w:val="9"/>
+    <w:qFormat/>
+    <w:rsid w:val="00B45C53"/>
+    <w:pPr>
+      <w:numPr>
+        <w:ilvl w:val="6"/>
+        <w:numId w:val="1"/>
+      </w:numPr>
+      <w:spacing w:before="240" w:after="60"/>
+      <w:outlineLvl w:val="6"/>
+    </w:pPr>
+    <w:rPr>
+      <w:lang w:val="es-ES"/>
+    </w:rPr>
+  </w:style>
+  <w:style w:type="paragraph" w:styleId="Ttulo8">
+    <w:name w:val="heading 8"/>
+    <w:basedOn w:val="Normal"/>
+    <w:next w:val="Normal"/>
+    <w:link w:val="Ttulo8Car"/>
+    <w:uiPriority w:val="9"/>
+    <w:qFormat/>
+    <w:rsid w:val="00B45C53"/>
+    <w:pPr>
+      <w:numPr>
+        <w:ilvl w:val="7"/>
+        <w:numId w:val="1"/>
+      </w:numPr>
+      <w:spacing w:before="240" w:after="60"/>
+      <w:outlineLvl w:val="7"/>
+    </w:pPr>
+    <w:rPr>
+      <w:i/>
+      <w:iCs/>
+      <w:lang w:val="es-ES"/>
+    </w:rPr>
+  </w:style>
+  <w:style w:type="paragraph" w:styleId="Ttulo9">
+    <w:name w:val="heading 9"/>
+    <w:basedOn w:val="Normal"/>
+    <w:next w:val="Normal"/>
+    <w:link w:val="Ttulo9Car"/>
+    <w:uiPriority w:val="9"/>
+    <w:qFormat/>
+    <w:rsid w:val="00B45C53"/>
+    <w:pPr>
+      <w:numPr>
+        <w:ilvl w:val="8"/>
+        <w:numId w:val="1"/>
+      </w:numPr>
+      <w:spacing w:before="240" w:after="60"/>
+      <w:outlineLvl w:val="8"/>
+    </w:pPr>
+    <w:rPr>
+      <w:rFonts w:cs="Arial"/>
+      <w:szCs w:val="22"/>
+      <w:lang w:val="es-ES"/>
+    </w:rPr>
+  </w:style>
   <w:style w:type="character" w:default="1" w:styleId="Fuentedeprrafopredeter">
     <w:name w:val="Default Paragraph Font"/>
     <w:uiPriority w:val="1"/>
@@ -1147,6 +2291,134 @@
       <w:sz w:val="16"/>
       <w:szCs w:val="16"/>
       <w:lang w:val="es-PE" w:eastAsia="es-ES"/>
+    </w:rPr>
+  </w:style>
+  <w:style w:type="character" w:customStyle="1" w:styleId="Ttulo1Car">
+    <w:name w:val="Título 1 Car"/>
+    <w:basedOn w:val="Fuentedeprrafopredeter"/>
+    <w:link w:val="Ttulo1"/>
+    <w:uiPriority w:val="9"/>
+    <w:rsid w:val="00B45C53"/>
+    <w:rPr>
+      <w:rFonts w:ascii="Arial" w:eastAsia="Times New Roman" w:hAnsi="Arial" w:cs="Arial"/>
+      <w:b/>
+      <w:bCs/>
+      <w:kern w:val="32"/>
+      <w:szCs w:val="32"/>
+      <w:lang w:eastAsia="es-ES"/>
+    </w:rPr>
+  </w:style>
+  <w:style w:type="character" w:customStyle="1" w:styleId="Ttulo2Car">
+    <w:name w:val="Título 2 Car"/>
+    <w:basedOn w:val="Fuentedeprrafopredeter"/>
+    <w:link w:val="Ttulo2"/>
+    <w:uiPriority w:val="9"/>
+    <w:rsid w:val="00B45C53"/>
+    <w:rPr>
+      <w:rFonts w:ascii="Arial" w:eastAsia="Times New Roman" w:hAnsi="Arial" w:cs="Arial"/>
+      <w:b/>
+      <w:bCs/>
+      <w:iCs/>
+      <w:sz w:val="24"/>
+      <w:szCs w:val="24"/>
+      <w:lang w:eastAsia="es-ES"/>
+    </w:rPr>
+  </w:style>
+  <w:style w:type="character" w:customStyle="1" w:styleId="Ttulo3Car">
+    <w:name w:val="Título 3 Car"/>
+    <w:basedOn w:val="Fuentedeprrafopredeter"/>
+    <w:link w:val="Ttulo3"/>
+    <w:uiPriority w:val="9"/>
+    <w:rsid w:val="00B45C53"/>
+    <w:rPr>
+      <w:rFonts w:ascii="Arial" w:eastAsia="Times New Roman" w:hAnsi="Arial" w:cs="Arial"/>
+      <w:b/>
+      <w:bCs/>
+      <w:i/>
+      <w:szCs w:val="26"/>
+      <w:lang w:eastAsia="es-ES"/>
+    </w:rPr>
+  </w:style>
+  <w:style w:type="character" w:customStyle="1" w:styleId="Ttulo4Car">
+    <w:name w:val="Título 4 Car"/>
+    <w:basedOn w:val="Fuentedeprrafopredeter"/>
+    <w:link w:val="Ttulo4"/>
+    <w:uiPriority w:val="9"/>
+    <w:rsid w:val="00B45C53"/>
+    <w:rPr>
+      <w:rFonts w:ascii="Arial" w:eastAsia="Times New Roman" w:hAnsi="Arial" w:cs="Arial"/>
+      <w:b/>
+      <w:bCs/>
+      <w:sz w:val="20"/>
+      <w:szCs w:val="28"/>
+      <w:lang w:val="en-US" w:eastAsia="es-ES"/>
+    </w:rPr>
+  </w:style>
+  <w:style w:type="character" w:customStyle="1" w:styleId="Ttulo5Car">
+    <w:name w:val="Título 5 Car"/>
+    <w:basedOn w:val="Fuentedeprrafopredeter"/>
+    <w:link w:val="Ttulo5"/>
+    <w:uiPriority w:val="9"/>
+    <w:rsid w:val="00B45C53"/>
+    <w:rPr>
+      <w:rFonts w:ascii="Arial" w:eastAsia="Times New Roman" w:hAnsi="Arial" w:cs="Times New Roman"/>
+      <w:b/>
+      <w:bCs/>
+      <w:i/>
+      <w:iCs/>
+      <w:sz w:val="26"/>
+      <w:szCs w:val="26"/>
+      <w:lang w:eastAsia="es-ES"/>
+    </w:rPr>
+  </w:style>
+  <w:style w:type="character" w:customStyle="1" w:styleId="Ttulo6Car">
+    <w:name w:val="Título 6 Car"/>
+    <w:basedOn w:val="Fuentedeprrafopredeter"/>
+    <w:link w:val="Ttulo6"/>
+    <w:uiPriority w:val="9"/>
+    <w:rsid w:val="00B45C53"/>
+    <w:rPr>
+      <w:rFonts w:ascii="Arial" w:eastAsia="Times New Roman" w:hAnsi="Arial" w:cs="Times New Roman"/>
+      <w:b/>
+      <w:bCs/>
+      <w:lang w:eastAsia="es-ES"/>
+    </w:rPr>
+  </w:style>
+  <w:style w:type="character" w:customStyle="1" w:styleId="Ttulo7Car">
+    <w:name w:val="Título 7 Car"/>
+    <w:basedOn w:val="Fuentedeprrafopredeter"/>
+    <w:link w:val="Ttulo7"/>
+    <w:uiPriority w:val="9"/>
+    <w:rsid w:val="00B45C53"/>
+    <w:rPr>
+      <w:rFonts w:ascii="Arial" w:eastAsia="Times New Roman" w:hAnsi="Arial" w:cs="Times New Roman"/>
+      <w:szCs w:val="24"/>
+      <w:lang w:eastAsia="es-ES"/>
+    </w:rPr>
+  </w:style>
+  <w:style w:type="character" w:customStyle="1" w:styleId="Ttulo8Car">
+    <w:name w:val="Título 8 Car"/>
+    <w:basedOn w:val="Fuentedeprrafopredeter"/>
+    <w:link w:val="Ttulo8"/>
+    <w:uiPriority w:val="9"/>
+    <w:rsid w:val="00B45C53"/>
+    <w:rPr>
+      <w:rFonts w:ascii="Arial" w:eastAsia="Times New Roman" w:hAnsi="Arial" w:cs="Times New Roman"/>
+      <w:i/>
+      <w:iCs/>
+      <w:szCs w:val="24"/>
+      <w:lang w:eastAsia="es-ES"/>
+    </w:rPr>
+  </w:style>
+  <w:style w:type="character" w:customStyle="1" w:styleId="Ttulo9Car">
+    <w:name w:val="Título 9 Car"/>
+    <w:basedOn w:val="Fuentedeprrafopredeter"/>
+    <w:link w:val="Ttulo9"/>
+    <w:uiPriority w:val="9"/>
+    <w:rsid w:val="00B45C53"/>
+    <w:rPr>
+      <w:rFonts w:ascii="Arial" w:eastAsia="Times New Roman" w:hAnsi="Arial" w:cs="Arial"/>
+      <w:lang w:eastAsia="es-ES"/>
     </w:rPr>
   </w:style>
 </w:styles>
@@ -1322,6 +2594,225 @@
       <w:lang w:val="es-PE" w:eastAsia="es-ES"/>
     </w:rPr>
   </w:style>
+  <w:style w:type="paragraph" w:styleId="Ttulo1">
+    <w:name w:val="heading 1"/>
+    <w:basedOn w:val="Normal"/>
+    <w:next w:val="Normal"/>
+    <w:link w:val="Ttulo1Car"/>
+    <w:uiPriority w:val="9"/>
+    <w:qFormat/>
+    <w:rsid w:val="00B45C53"/>
+    <w:pPr>
+      <w:keepNext/>
+      <w:numPr>
+        <w:numId w:val="1"/>
+      </w:numPr>
+      <w:spacing w:before="60" w:after="60" w:line="280" w:lineRule="exact"/>
+      <w:outlineLvl w:val="0"/>
+    </w:pPr>
+    <w:rPr>
+      <w:rFonts w:cs="Arial"/>
+      <w:b/>
+      <w:bCs/>
+      <w:kern w:val="32"/>
+      <w:szCs w:val="32"/>
+      <w:lang w:val="es-ES"/>
+    </w:rPr>
+  </w:style>
+  <w:style w:type="paragraph" w:styleId="Ttulo2">
+    <w:name w:val="heading 2"/>
+    <w:basedOn w:val="Normal"/>
+    <w:next w:val="Normal"/>
+    <w:link w:val="Ttulo2Car"/>
+    <w:autoRedefine/>
+    <w:uiPriority w:val="9"/>
+    <w:qFormat/>
+    <w:rsid w:val="00B45C53"/>
+    <w:pPr>
+      <w:keepNext/>
+      <w:numPr>
+        <w:ilvl w:val="1"/>
+        <w:numId w:val="1"/>
+      </w:numPr>
+      <w:spacing w:before="240" w:after="60"/>
+      <w:outlineLvl w:val="1"/>
+    </w:pPr>
+    <w:rPr>
+      <w:rFonts w:cs="Arial"/>
+      <w:b/>
+      <w:bCs/>
+      <w:iCs/>
+      <w:sz w:val="24"/>
+      <w:lang w:val="es-ES"/>
+    </w:rPr>
+  </w:style>
+  <w:style w:type="paragraph" w:styleId="Ttulo3">
+    <w:name w:val="heading 3"/>
+    <w:basedOn w:val="Normal"/>
+    <w:next w:val="Normal"/>
+    <w:link w:val="Ttulo3Car"/>
+    <w:autoRedefine/>
+    <w:uiPriority w:val="9"/>
+    <w:qFormat/>
+    <w:rsid w:val="00B45C53"/>
+    <w:pPr>
+      <w:keepNext/>
+      <w:numPr>
+        <w:ilvl w:val="2"/>
+        <w:numId w:val="1"/>
+      </w:numPr>
+      <w:spacing w:before="240" w:after="60"/>
+      <w:outlineLvl w:val="2"/>
+    </w:pPr>
+    <w:rPr>
+      <w:rFonts w:cs="Arial"/>
+      <w:b/>
+      <w:bCs/>
+      <w:i/>
+      <w:szCs w:val="26"/>
+      <w:lang w:val="es-ES"/>
+    </w:rPr>
+  </w:style>
+  <w:style w:type="paragraph" w:styleId="Ttulo4">
+    <w:name w:val="heading 4"/>
+    <w:basedOn w:val="Normal"/>
+    <w:next w:val="Normal"/>
+    <w:link w:val="Ttulo4Car"/>
+    <w:autoRedefine/>
+    <w:uiPriority w:val="9"/>
+    <w:qFormat/>
+    <w:rsid w:val="00B45C53"/>
+    <w:pPr>
+      <w:keepNext/>
+      <w:numPr>
+        <w:ilvl w:val="3"/>
+        <w:numId w:val="1"/>
+      </w:numPr>
+      <w:spacing w:before="240" w:after="60"/>
+      <w:outlineLvl w:val="3"/>
+    </w:pPr>
+    <w:rPr>
+      <w:rFonts w:cs="Arial"/>
+      <w:b/>
+      <w:bCs/>
+      <w:sz w:val="20"/>
+      <w:szCs w:val="28"/>
+      <w:lang w:val="en-US"/>
+    </w:rPr>
+  </w:style>
+  <w:style w:type="paragraph" w:styleId="Ttulo5">
+    <w:name w:val="heading 5"/>
+    <w:basedOn w:val="Normal"/>
+    <w:next w:val="Normal"/>
+    <w:link w:val="Ttulo5Car"/>
+    <w:uiPriority w:val="9"/>
+    <w:qFormat/>
+    <w:rsid w:val="00B45C53"/>
+    <w:pPr>
+      <w:numPr>
+        <w:ilvl w:val="4"/>
+        <w:numId w:val="1"/>
+      </w:numPr>
+      <w:spacing w:before="240" w:after="60"/>
+      <w:outlineLvl w:val="4"/>
+    </w:pPr>
+    <w:rPr>
+      <w:b/>
+      <w:bCs/>
+      <w:i/>
+      <w:iCs/>
+      <w:sz w:val="26"/>
+      <w:szCs w:val="26"/>
+      <w:lang w:val="es-ES"/>
+    </w:rPr>
+  </w:style>
+  <w:style w:type="paragraph" w:styleId="Ttulo6">
+    <w:name w:val="heading 6"/>
+    <w:basedOn w:val="Normal"/>
+    <w:next w:val="Normal"/>
+    <w:link w:val="Ttulo6Car"/>
+    <w:uiPriority w:val="9"/>
+    <w:qFormat/>
+    <w:rsid w:val="00B45C53"/>
+    <w:pPr>
+      <w:numPr>
+        <w:ilvl w:val="5"/>
+        <w:numId w:val="1"/>
+      </w:numPr>
+      <w:spacing w:before="240" w:after="60"/>
+      <w:outlineLvl w:val="5"/>
+    </w:pPr>
+    <w:rPr>
+      <w:b/>
+      <w:bCs/>
+      <w:szCs w:val="22"/>
+      <w:lang w:val="es-ES"/>
+    </w:rPr>
+  </w:style>
+  <w:style w:type="paragraph" w:styleId="Ttulo7">
+    <w:name w:val="heading 7"/>
+    <w:basedOn w:val="Normal"/>
+    <w:next w:val="Normal"/>
+    <w:link w:val="Ttulo7Car"/>
+    <w:uiPriority w:val="9"/>
+    <w:qFormat/>
+    <w:rsid w:val="00B45C53"/>
+    <w:pPr>
+      <w:numPr>
+        <w:ilvl w:val="6"/>
+        <w:numId w:val="1"/>
+      </w:numPr>
+      <w:spacing w:before="240" w:after="60"/>
+      <w:outlineLvl w:val="6"/>
+    </w:pPr>
+    <w:rPr>
+      <w:lang w:val="es-ES"/>
+    </w:rPr>
+  </w:style>
+  <w:style w:type="paragraph" w:styleId="Ttulo8">
+    <w:name w:val="heading 8"/>
+    <w:basedOn w:val="Normal"/>
+    <w:next w:val="Normal"/>
+    <w:link w:val="Ttulo8Car"/>
+    <w:uiPriority w:val="9"/>
+    <w:qFormat/>
+    <w:rsid w:val="00B45C53"/>
+    <w:pPr>
+      <w:numPr>
+        <w:ilvl w:val="7"/>
+        <w:numId w:val="1"/>
+      </w:numPr>
+      <w:spacing w:before="240" w:after="60"/>
+      <w:outlineLvl w:val="7"/>
+    </w:pPr>
+    <w:rPr>
+      <w:i/>
+      <w:iCs/>
+      <w:lang w:val="es-ES"/>
+    </w:rPr>
+  </w:style>
+  <w:style w:type="paragraph" w:styleId="Ttulo9">
+    <w:name w:val="heading 9"/>
+    <w:basedOn w:val="Normal"/>
+    <w:next w:val="Normal"/>
+    <w:link w:val="Ttulo9Car"/>
+    <w:uiPriority w:val="9"/>
+    <w:qFormat/>
+    <w:rsid w:val="00B45C53"/>
+    <w:pPr>
+      <w:numPr>
+        <w:ilvl w:val="8"/>
+        <w:numId w:val="1"/>
+      </w:numPr>
+      <w:spacing w:before="240" w:after="60"/>
+      <w:outlineLvl w:val="8"/>
+    </w:pPr>
+    <w:rPr>
+      <w:rFonts w:cs="Arial"/>
+      <w:szCs w:val="22"/>
+      <w:lang w:val="es-ES"/>
+    </w:rPr>
+  </w:style>
   <w:style w:type="character" w:default="1" w:styleId="Fuentedeprrafopredeter">
     <w:name w:val="Default Paragraph Font"/>
     <w:uiPriority w:val="1"/>
@@ -1395,6 +2886,134 @@
       <w:sz w:val="16"/>
       <w:szCs w:val="16"/>
       <w:lang w:val="es-PE" w:eastAsia="es-ES"/>
+    </w:rPr>
+  </w:style>
+  <w:style w:type="character" w:customStyle="1" w:styleId="Ttulo1Car">
+    <w:name w:val="Título 1 Car"/>
+    <w:basedOn w:val="Fuentedeprrafopredeter"/>
+    <w:link w:val="Ttulo1"/>
+    <w:uiPriority w:val="9"/>
+    <w:rsid w:val="00B45C53"/>
+    <w:rPr>
+      <w:rFonts w:ascii="Arial" w:eastAsia="Times New Roman" w:hAnsi="Arial" w:cs="Arial"/>
+      <w:b/>
+      <w:bCs/>
+      <w:kern w:val="32"/>
+      <w:szCs w:val="32"/>
+      <w:lang w:eastAsia="es-ES"/>
+    </w:rPr>
+  </w:style>
+  <w:style w:type="character" w:customStyle="1" w:styleId="Ttulo2Car">
+    <w:name w:val="Título 2 Car"/>
+    <w:basedOn w:val="Fuentedeprrafopredeter"/>
+    <w:link w:val="Ttulo2"/>
+    <w:uiPriority w:val="9"/>
+    <w:rsid w:val="00B45C53"/>
+    <w:rPr>
+      <w:rFonts w:ascii="Arial" w:eastAsia="Times New Roman" w:hAnsi="Arial" w:cs="Arial"/>
+      <w:b/>
+      <w:bCs/>
+      <w:iCs/>
+      <w:sz w:val="24"/>
+      <w:szCs w:val="24"/>
+      <w:lang w:eastAsia="es-ES"/>
+    </w:rPr>
+  </w:style>
+  <w:style w:type="character" w:customStyle="1" w:styleId="Ttulo3Car">
+    <w:name w:val="Título 3 Car"/>
+    <w:basedOn w:val="Fuentedeprrafopredeter"/>
+    <w:link w:val="Ttulo3"/>
+    <w:uiPriority w:val="9"/>
+    <w:rsid w:val="00B45C53"/>
+    <w:rPr>
+      <w:rFonts w:ascii="Arial" w:eastAsia="Times New Roman" w:hAnsi="Arial" w:cs="Arial"/>
+      <w:b/>
+      <w:bCs/>
+      <w:i/>
+      <w:szCs w:val="26"/>
+      <w:lang w:eastAsia="es-ES"/>
+    </w:rPr>
+  </w:style>
+  <w:style w:type="character" w:customStyle="1" w:styleId="Ttulo4Car">
+    <w:name w:val="Título 4 Car"/>
+    <w:basedOn w:val="Fuentedeprrafopredeter"/>
+    <w:link w:val="Ttulo4"/>
+    <w:uiPriority w:val="9"/>
+    <w:rsid w:val="00B45C53"/>
+    <w:rPr>
+      <w:rFonts w:ascii="Arial" w:eastAsia="Times New Roman" w:hAnsi="Arial" w:cs="Arial"/>
+      <w:b/>
+      <w:bCs/>
+      <w:sz w:val="20"/>
+      <w:szCs w:val="28"/>
+      <w:lang w:val="en-US" w:eastAsia="es-ES"/>
+    </w:rPr>
+  </w:style>
+  <w:style w:type="character" w:customStyle="1" w:styleId="Ttulo5Car">
+    <w:name w:val="Título 5 Car"/>
+    <w:basedOn w:val="Fuentedeprrafopredeter"/>
+    <w:link w:val="Ttulo5"/>
+    <w:uiPriority w:val="9"/>
+    <w:rsid w:val="00B45C53"/>
+    <w:rPr>
+      <w:rFonts w:ascii="Arial" w:eastAsia="Times New Roman" w:hAnsi="Arial" w:cs="Times New Roman"/>
+      <w:b/>
+      <w:bCs/>
+      <w:i/>
+      <w:iCs/>
+      <w:sz w:val="26"/>
+      <w:szCs w:val="26"/>
+      <w:lang w:eastAsia="es-ES"/>
+    </w:rPr>
+  </w:style>
+  <w:style w:type="character" w:customStyle="1" w:styleId="Ttulo6Car">
+    <w:name w:val="Título 6 Car"/>
+    <w:basedOn w:val="Fuentedeprrafopredeter"/>
+    <w:link w:val="Ttulo6"/>
+    <w:uiPriority w:val="9"/>
+    <w:rsid w:val="00B45C53"/>
+    <w:rPr>
+      <w:rFonts w:ascii="Arial" w:eastAsia="Times New Roman" w:hAnsi="Arial" w:cs="Times New Roman"/>
+      <w:b/>
+      <w:bCs/>
+      <w:lang w:eastAsia="es-ES"/>
+    </w:rPr>
+  </w:style>
+  <w:style w:type="character" w:customStyle="1" w:styleId="Ttulo7Car">
+    <w:name w:val="Título 7 Car"/>
+    <w:basedOn w:val="Fuentedeprrafopredeter"/>
+    <w:link w:val="Ttulo7"/>
+    <w:uiPriority w:val="9"/>
+    <w:rsid w:val="00B45C53"/>
+    <w:rPr>
+      <w:rFonts w:ascii="Arial" w:eastAsia="Times New Roman" w:hAnsi="Arial" w:cs="Times New Roman"/>
+      <w:szCs w:val="24"/>
+      <w:lang w:eastAsia="es-ES"/>
+    </w:rPr>
+  </w:style>
+  <w:style w:type="character" w:customStyle="1" w:styleId="Ttulo8Car">
+    <w:name w:val="Título 8 Car"/>
+    <w:basedOn w:val="Fuentedeprrafopredeter"/>
+    <w:link w:val="Ttulo8"/>
+    <w:uiPriority w:val="9"/>
+    <w:rsid w:val="00B45C53"/>
+    <w:rPr>
+      <w:rFonts w:ascii="Arial" w:eastAsia="Times New Roman" w:hAnsi="Arial" w:cs="Times New Roman"/>
+      <w:i/>
+      <w:iCs/>
+      <w:szCs w:val="24"/>
+      <w:lang w:eastAsia="es-ES"/>
+    </w:rPr>
+  </w:style>
+  <w:style w:type="character" w:customStyle="1" w:styleId="Ttulo9Car">
+    <w:name w:val="Título 9 Car"/>
+    <w:basedOn w:val="Fuentedeprrafopredeter"/>
+    <w:link w:val="Ttulo9"/>
+    <w:uiPriority w:val="9"/>
+    <w:rsid w:val="00B45C53"/>
+    <w:rPr>
+      <w:rFonts w:ascii="Arial" w:eastAsia="Times New Roman" w:hAnsi="Arial" w:cs="Arial"/>
+      <w:lang w:eastAsia="es-ES"/>
     </w:rPr>
   </w:style>
 </w:styles>
@@ -1683,4 +3302,16 @@
   <a:objectDefaults/>
   <a:extraClrSchemeLst/>
 </a:theme>
+</file>
+
+<file path=customXml/item1.xml><?xml version="1.0" encoding="utf-8"?>
+<b:Sources xmlns:b="http://schemas.openxmlformats.org/officeDocument/2006/bibliography" xmlns="http://schemas.openxmlformats.org/officeDocument/2006/bibliography" SelectedStyle="\APA.XSL" StyleName="APA"/>
+</file>
+
+<file path=customXml/itemProps1.xml><?xml version="1.0" encoding="utf-8"?>
+<ds:datastoreItem xmlns:ds="http://schemas.openxmlformats.org/officeDocument/2006/customXml" ds:itemID="{E3147B23-2660-44B9-8091-5E9D5E84FD7A}">
+  <ds:schemaRefs>
+    <ds:schemaRef ds:uri="http://schemas.openxmlformats.org/officeDocument/2006/bibliography"/>
+  </ds:schemaRefs>
+</ds:datastoreItem>
 </file>
</xml_diff>